<commit_message>
added built JAR file
</commit_message>
<xml_diff>
--- a/How to run.docx
+++ b/How to run.docx
@@ -25,6 +25,9 @@
       <w:r>
         <w:t>Execute code from Eclipse or JAR file</w:t>
       </w:r>
+      <w:r>
+        <w:t xml:space="preserve"> (JAR file found in the “program” directory)</w:t>
+      </w:r>
     </w:p>
     <w:p>
       <w:pPr>
@@ -46,6 +49,9 @@
         <w:ind w:firstLine="720"/>
       </w:pPr>
       <w:r>
+        <w:rPr>
+          <w:noProof/>
+        </w:rPr>
         <w:drawing>
           <wp:inline distT="0" distB="0" distL="0" distR="0" wp14:anchorId="5032F170" wp14:editId="4D6544CE">
             <wp:extent cx="5391902" cy="5096586"/>
@@ -92,7 +98,7 @@
         </w:numPr>
       </w:pPr>
       <w:r>
-        <w:t>Press the “Read Students” button to read a VALID students file.  The provided “TP-2/Student Input File.xls” should work and is the expected format.</w:t>
+        <w:t>Press the “Read Students” button to read a VALID students file.  The provided “Student Input File.xls” should work and is the expected format.</w:t>
       </w:r>
     </w:p>
     <w:p>
@@ -104,7 +110,12 @@
         </w:numPr>
       </w:pPr>
       <w:r>
-        <w:t>Press the “Read Projects” button to read a VALID projects file.  The provided “TP-2/Project Input File.xls” should work and is the expected format.</w:t>
+        <w:t>Press the “Read Projects” button to read a VALID projects file.  The provided “</w:t>
+      </w:r>
+      <w:bookmarkStart w:id="0" w:name="_GoBack"/>
+      <w:bookmarkEnd w:id="0"/>
+      <w:r>
+        <w:t>Project Input File.xls” should work and is the expected format.</w:t>
       </w:r>
     </w:p>
     <w:p>
@@ -398,8 +409,6 @@
       <w:r>
         <w:t>.</w:t>
       </w:r>
-      <w:bookmarkStart w:id="0" w:name="_GoBack"/>
-      <w:bookmarkEnd w:id="0"/>
     </w:p>
     <w:p>
       <w:pPr>

</xml_diff>

<commit_message>
added favorite projects to TeamBuilder, added content to HowToRun, changed some data in xls files
</commit_message>
<xml_diff>
--- a/How to run.docx
+++ b/How to run.docx
@@ -49,13 +49,10 @@
         <w:ind w:firstLine="720"/>
       </w:pPr>
       <w:r>
-        <w:rPr>
-          <w:noProof/>
-        </w:rPr>
         <w:drawing>
-          <wp:inline distT="0" distB="0" distL="0" distR="0" wp14:anchorId="5032F170" wp14:editId="4D6544CE">
-            <wp:extent cx="5391902" cy="5096586"/>
-            <wp:effectExtent l="0" t="0" r="0" b="8890"/>
+          <wp:inline distT="0" distB="0" distL="0" distR="0" wp14:anchorId="55BE9025" wp14:editId="0AACBBE1">
+            <wp:extent cx="5525271" cy="5868219"/>
+            <wp:effectExtent l="0" t="0" r="0" b="0"/>
             <wp:docPr id="1" name="Picture 1"/>
             <wp:cNvGraphicFramePr>
               <a:graphicFrameLocks xmlns:a="http://schemas.openxmlformats.org/drawingml/2006/main" noChangeAspect="1"/>
@@ -76,7 +73,7 @@
                   <pic:spPr>
                     <a:xfrm>
                       <a:off x="0" y="0"/>
-                      <a:ext cx="5391902" cy="5096586"/>
+                      <a:ext cx="5525271" cy="5868219"/>
                     </a:xfrm>
                     <a:prstGeom prst="rect">
                       <a:avLst/>
@@ -110,12 +107,7 @@
         </w:numPr>
       </w:pPr>
       <w:r>
-        <w:t>Press the “Read Projects” button to read a VALID projects file.  The provided “</w:t>
-      </w:r>
-      <w:bookmarkStart w:id="0" w:name="_GoBack"/>
-      <w:bookmarkEnd w:id="0"/>
-      <w:r>
-        <w:t>Project Input File.xls” should work and is the expected format.</w:t>
+        <w:t>Press the “Read Projects” button to read a VALID projects file.  The provided “Project Input File.xls” should work and is the expected format.</w:t>
       </w:r>
     </w:p>
     <w:p>
@@ -148,7 +140,11 @@
         <w:t>should not</w:t>
       </w:r>
       <w:r>
-        <w:t xml:space="preserve"> prevent the teams from being built.  But some students might be left out (if there are too many students) or some projects might not be </w:t>
+        <w:t xml:space="preserve"> prevent the teams from </w:t>
+      </w:r>
+      <w:r>
+        <w:lastRenderedPageBreak/>
+        <w:t xml:space="preserve">being built.  But some students might be left out (if there are too many students) or some projects might not be </w:t>
       </w:r>
       <w:proofErr w:type="gramStart"/>
       <w:r>
@@ -168,11 +164,7 @@
         </w:numPr>
       </w:pPr>
       <w:r>
-        <w:t xml:space="preserve">GPA range can be adjusted within the GUI.  Its values are defaulted to +/- 0.2 from the student body’s average GPA.  There is no guarantee that teams will fall within this </w:t>
-      </w:r>
-      <w:r>
-        <w:lastRenderedPageBreak/>
-        <w:t>range.  Please read code comments about the GPA leveling mechanic and its deficiencies.</w:t>
+        <w:t>GPA range can be adjusted within the GUI.  Its values are defaulted to +/- 0.2 from the student body’s average GPA.  There is no guarantee that teams will fall within this range.  Please read code comments about the GPA leveling mechanic and its deficiencies.</w:t>
       </w:r>
     </w:p>
     <w:p>
@@ -184,8 +176,90 @@
         </w:numPr>
       </w:pPr>
       <w:r>
-        <w:t>Checkboxes to enable/disable GPA leveling and team randomization.  If you turn off randomization, the teams will always be the same.  If you turn it on, the teams will be different each time (yet still respecting major and project preferences).</w:t>
-      </w:r>
+        <w:t>Checkboxes to enable/disable various preferences.</w:t>
+      </w:r>
+    </w:p>
+    <w:p>
+      <w:pPr>
+        <w:pStyle w:val="ListParagraph"/>
+        <w:numPr>
+          <w:ilvl w:val="2"/>
+          <w:numId w:val="2"/>
+        </w:numPr>
+      </w:pPr>
+      <w:r>
+        <w:t>Favorite projects: these are projects students are well suited towards, there is an associated weight in the students file.  This has the highest priority in assigning students to projects and nothing can override it.</w:t>
+      </w:r>
+    </w:p>
+    <w:p>
+      <w:pPr>
+        <w:pStyle w:val="ListParagraph"/>
+        <w:numPr>
+          <w:ilvl w:val="2"/>
+          <w:numId w:val="2"/>
+        </w:numPr>
+      </w:pPr>
+      <w:r>
+        <w:t>Project preferences: when students list projects they want to do.  This is the 2</w:t>
+      </w:r>
+      <w:r>
+        <w:rPr>
+          <w:vertAlign w:val="superscript"/>
+        </w:rPr>
+        <w:t>nd</w:t>
+      </w:r>
+      <w:r>
+        <w:t xml:space="preserve"> highest priority sorting decision.</w:t>
+      </w:r>
+    </w:p>
+    <w:p>
+      <w:pPr>
+        <w:pStyle w:val="ListParagraph"/>
+        <w:numPr>
+          <w:ilvl w:val="2"/>
+          <w:numId w:val="2"/>
+        </w:numPr>
+      </w:pPr>
+      <w:r>
+        <w:t xml:space="preserve">Student enemies: if a student has an enemy, or the student is the enemy of another student, those students will never be placed on the same team.  This has the least testing of all sorting mechanisms (but has worked so far).  It appears we only support 1 enemy per student (that is all that has been tested so far).  </w:t>
+      </w:r>
+      <w:proofErr w:type="spellStart"/>
+      <w:r>
+        <w:t>ExcelIO.readNextRow</w:t>
+      </w:r>
+      <w:proofErr w:type="spellEnd"/>
+      <w:r>
+        <w:t>() would need updating to support multiple enemies.  The input file might also need some change.  The rest of the code should already support multiple enemies per student.</w:t>
+      </w:r>
+    </w:p>
+    <w:p>
+      <w:pPr>
+        <w:pStyle w:val="ListParagraph"/>
+        <w:numPr>
+          <w:ilvl w:val="2"/>
+          <w:numId w:val="2"/>
+        </w:numPr>
+      </w:pPr>
+      <w:r>
+        <w:t>GPA leveling: this attempts to bring up the teams with low GPAs by trading their lowest GPA student with a high team’s highest GPA student.  The algorithm is described in detail inside TeamBuilder.java (line 167ish)</w:t>
+      </w:r>
+      <w:r>
+        <w:t>.  This will probably break some student project preferences (not major, enemies, or favorites) by trading a student off a project they wanted to be on.  A fancier algorithm could certainly prevent that.  This currently does not care about high GPA teams, it only tries to fix low GPA teams by stealing high GPA students from high GPA teams.  The algorithm will give up eventually, so there is no guarantee that all teams will fall within the GPA window (its like 50% of the time right now, but very few teams squeak by with a low GPA…1 or 2 tops).</w:t>
+      </w:r>
+    </w:p>
+    <w:p>
+      <w:pPr>
+        <w:pStyle w:val="ListParagraph"/>
+        <w:numPr>
+          <w:ilvl w:val="2"/>
+          <w:numId w:val="2"/>
+        </w:numPr>
+      </w:pPr>
+      <w:r>
+        <w:t>Team randomization: it respects all other rules.  It just randomizes the rest of the students.  Turn this off, and the output will always be the same.</w:t>
+      </w:r>
+      <w:bookmarkStart w:id="0" w:name="_GoBack"/>
+      <w:bookmarkEnd w:id="0"/>
     </w:p>
     <w:p>
       <w:pPr>
@@ -335,6 +409,7 @@
         </w:numPr>
       </w:pPr>
       <w:r>
+        <w:lastRenderedPageBreak/>
         <w:t>General Purpose Tools</w:t>
       </w:r>
     </w:p>

</xml_diff>